<commit_message>
Fixed nametable mirroring bug on mapper 2 and 3 | Updated documentation
</commit_message>
<xml_diff>
--- a/Documentation.docx
+++ b/Documentation.docx
@@ -881,6 +881,7 @@
           <w:lang w:val="ro-MD"/>
         </w:rPr>
         <w:tab/>
+        <w:t>§1.2.1 Descrierea pinout a procesorului grafic ...................................................... 14</w:t>
       </w:r>
       <w:r>
         <w:rPr>
@@ -889,7 +890,7 @@
           <w:szCs w:val="30"/>
           <w:lang w:val="ro-MD"/>
         </w:rPr>
-        <w:t>§</w:t>
+        <w:br/>
       </w:r>
       <w:r>
         <w:rPr>
@@ -898,7 +899,35 @@
           <w:szCs w:val="30"/>
           <w:lang w:val="ro-MD"/>
         </w:rPr>
-        <w:t>1.2.1 Descrierea pinout a procesorului grafic ...................................................... 14</w:t>
+        <w:tab/>
+      </w:r>
+      <w:r>
+        <w:rPr>
+          <w:rFonts w:ascii="Times New Roman" w:hAnsi="Times New Roman" w:cs="Times New Roman"/>
+          <w:sz w:val="24"/>
+          <w:szCs w:val="30"/>
+          <w:lang w:val="ro-MD"/>
+        </w:rPr>
+        <w:tab/>
+        <w:t xml:space="preserve">§1.2.2 </w:t>
+      </w:r>
+      <w:r>
+        <w:rPr>
+          <w:rFonts w:ascii="Times New Roman" w:hAnsi="Times New Roman" w:cs="Times New Roman"/>
+          <w:sz w:val="24"/>
+          <w:szCs w:val="30"/>
+          <w:lang w:val="ro-MD"/>
+        </w:rPr>
+        <w:t>Spațiul de adresare</w:t>
+      </w:r>
+      <w:r>
+        <w:rPr>
+          <w:rFonts w:ascii="Times New Roman" w:hAnsi="Times New Roman" w:cs="Times New Roman"/>
+          <w:sz w:val="24"/>
+          <w:szCs w:val="30"/>
+          <w:lang w:val="ro-MD"/>
+        </w:rPr>
+        <w:t xml:space="preserve"> ..................................................................................... 15</w:t>
       </w:r>
       <w:r>
         <w:rPr>
@@ -31970,7 +31999,6 @@
     </w:p>
     <w:p>
       <w:pPr>
-        <w:spacing w:after="0"/>
         <w:ind w:firstLine="567"/>
         <w:jc w:val="both"/>
         <w:rPr>
@@ -32016,7 +32044,25 @@
           <w:szCs w:val="26"/>
           <w:lang w:val="ro-MD"/>
         </w:rPr>
-        <w:t xml:space="preserve"> – Când este activ menține cei mai puțin semnificativi 8 biți din bus-ul de adrese pentru a permite pinilor </w:t>
+        <w:t xml:space="preserve"> – Când este activ</w:t>
+      </w:r>
+      <w:r>
+        <w:rPr>
+          <w:rFonts w:ascii="Times New Roman" w:hAnsi="Times New Roman" w:cs="Times New Roman"/>
+          <w:sz w:val="24"/>
+          <w:szCs w:val="26"/>
+          <w:lang w:val="ro-MD"/>
+        </w:rPr>
+        <w:t>,</w:t>
+      </w:r>
+      <w:r>
+        <w:rPr>
+          <w:rFonts w:ascii="Times New Roman" w:hAnsi="Times New Roman" w:cs="Times New Roman"/>
+          <w:sz w:val="24"/>
+          <w:szCs w:val="26"/>
+          <w:lang w:val="ro-MD"/>
+        </w:rPr>
+        <w:t xml:space="preserve"> menține cei mai puțin semnificativi 8 biți din bus-ul de adrese pentru a permite pinilor </w:t>
       </w:r>
       <w:r>
         <w:rPr>
@@ -32035,16 +32081,1715 @@
           <w:szCs w:val="26"/>
           <w:lang w:val="ro-MD"/>
         </w:rPr>
-        <w:t xml:space="preserve"> să </w:t>
-      </w:r>
-      <w:r>
-        <w:rPr>
-          <w:rFonts w:ascii="Times New Roman" w:hAnsi="Times New Roman" w:cs="Times New Roman"/>
-          <w:sz w:val="24"/>
-          <w:szCs w:val="26"/>
-          <w:lang w:val="ro-MD"/>
-        </w:rPr>
-        <w:t>fie folosiți pentru transferul de date.</w:t>
+        <w:t xml:space="preserve"> să fie folosiți pentru transferul de date.</w:t>
+      </w:r>
+    </w:p>
+    <w:p>
+      <w:pPr>
+        <w:ind w:firstLine="567"/>
+        <w:jc w:val="both"/>
+        <w:rPr>
+          <w:rFonts w:ascii="Times New Roman" w:hAnsi="Times New Roman" w:cs="Times New Roman"/>
+          <w:sz w:val="24"/>
+          <w:szCs w:val="26"/>
+          <w:lang w:val="ro-MD"/>
+        </w:rPr>
+      </w:pPr>
+    </w:p>
+    <w:p>
+      <w:pPr>
+        <w:jc w:val="both"/>
+        <w:rPr>
+          <w:rFonts w:ascii="Times New Roman" w:hAnsi="Times New Roman" w:cs="Times New Roman"/>
+          <w:b/>
+          <w:sz w:val="26"/>
+          <w:szCs w:val="26"/>
+          <w:lang w:val="ro-MD"/>
+        </w:rPr>
+      </w:pPr>
+      <w:r>
+        <w:rPr>
+          <w:rFonts w:ascii="Times New Roman" w:hAnsi="Times New Roman" w:cs="Times New Roman"/>
+          <w:b/>
+          <w:sz w:val="26"/>
+          <w:szCs w:val="26"/>
+          <w:lang w:val="ro-MD"/>
+        </w:rPr>
+        <w:t xml:space="preserve">1.2.2 </w:t>
+      </w:r>
+      <w:r>
+        <w:rPr>
+          <w:rFonts w:ascii="Times New Roman" w:hAnsi="Times New Roman" w:cs="Times New Roman"/>
+          <w:b/>
+          <w:sz w:val="26"/>
+          <w:szCs w:val="26"/>
+          <w:lang w:val="ro-MD"/>
+        </w:rPr>
+        <w:t>Spațiul de adresare</w:t>
+      </w:r>
+    </w:p>
+    <w:p>
+      <w:pPr>
+        <w:ind w:firstLine="567"/>
+        <w:jc w:val="both"/>
+        <w:rPr>
+          <w:rFonts w:ascii="Times New Roman" w:hAnsi="Times New Roman" w:cs="Times New Roman"/>
+          <w:sz w:val="24"/>
+          <w:szCs w:val="26"/>
+          <w:lang w:val="ro-MD"/>
+        </w:rPr>
+      </w:pPr>
+      <w:r>
+        <w:rPr>
+          <w:rFonts w:ascii="Times New Roman" w:hAnsi="Times New Roman" w:cs="Times New Roman"/>
+          <w:sz w:val="24"/>
+          <w:szCs w:val="26"/>
+          <w:lang w:val="ro-MD"/>
+        </w:rPr>
+        <w:t>Procesorul grafic are un spațiu de adrese pe 14 biți (</w:t>
+      </w:r>
+      <w:r>
+        <w:rPr>
+          <w:rFonts w:ascii="Consolas" w:hAnsi="Consolas" w:cs="Times New Roman"/>
+          <w:sz w:val="24"/>
+          <w:szCs w:val="26"/>
+          <w:lang w:val="ro-MD"/>
+        </w:rPr>
+        <w:t>$0000-$3FFF</w:t>
+      </w:r>
+      <w:r>
+        <w:rPr>
+          <w:rFonts w:ascii="Times New Roman" w:hAnsi="Times New Roman" w:cs="Times New Roman"/>
+          <w:sz w:val="24"/>
+          <w:szCs w:val="26"/>
+          <w:lang w:val="ro-MD"/>
+        </w:rPr>
+        <w:t>)</w:t>
+      </w:r>
+      <w:r>
+        <w:rPr>
+          <w:rFonts w:ascii="Times New Roman" w:hAnsi="Times New Roman" w:cs="Times New Roman"/>
+          <w:sz w:val="24"/>
+          <w:szCs w:val="26"/>
+          <w:lang w:val="ro-MD"/>
+        </w:rPr>
+        <w:t>, care este separat de bus-ul de memorie al procesorului central.</w:t>
+      </w:r>
+      <w:r>
+        <w:rPr>
+          <w:rFonts w:ascii="Times New Roman" w:hAnsi="Times New Roman" w:cs="Times New Roman"/>
+          <w:sz w:val="24"/>
+          <w:szCs w:val="26"/>
+          <w:lang w:val="ro-MD"/>
+        </w:rPr>
+        <w:t xml:space="preserve"> Acesta poate fi accesat direct de către </w:t>
+      </w:r>
+      <w:r>
+        <w:rPr>
+          <w:rFonts w:ascii="Times New Roman" w:hAnsi="Times New Roman" w:cs="Times New Roman"/>
+          <w:b/>
+          <w:sz w:val="24"/>
+          <w:szCs w:val="26"/>
+          <w:lang w:val="ro-MD"/>
+        </w:rPr>
+        <w:t>PPU</w:t>
+      </w:r>
+      <w:r>
+        <w:rPr>
+          <w:rFonts w:ascii="Times New Roman" w:hAnsi="Times New Roman" w:cs="Times New Roman"/>
+          <w:sz w:val="24"/>
+          <w:szCs w:val="26"/>
+          <w:lang w:val="ro-MD"/>
+        </w:rPr>
+        <w:t xml:space="preserve"> sau de către </w:t>
+      </w:r>
+      <w:r>
+        <w:rPr>
+          <w:rFonts w:ascii="Times New Roman" w:hAnsi="Times New Roman" w:cs="Times New Roman"/>
+          <w:b/>
+          <w:sz w:val="24"/>
+          <w:szCs w:val="26"/>
+          <w:lang w:val="ro-MD"/>
+        </w:rPr>
+        <w:t>CPU</w:t>
+      </w:r>
+      <w:r>
+        <w:rPr>
+          <w:rFonts w:ascii="Times New Roman" w:hAnsi="Times New Roman" w:cs="Times New Roman"/>
+          <w:sz w:val="24"/>
+          <w:szCs w:val="26"/>
+          <w:lang w:val="ro-MD"/>
+        </w:rPr>
+        <w:t>, prin intermediul regiștrilor procesorului grafic</w:t>
+      </w:r>
+      <w:r>
+        <w:rPr>
+          <w:rFonts w:ascii="Times New Roman" w:hAnsi="Times New Roman" w:cs="Times New Roman"/>
+          <w:sz w:val="24"/>
+          <w:szCs w:val="26"/>
+          <w:lang w:val="ro-MD"/>
+        </w:rPr>
+        <w:t xml:space="preserve"> (vezi </w:t>
+      </w:r>
+      <w:r>
+        <w:rPr>
+          <w:rFonts w:ascii="Times New Roman" w:hAnsi="Times New Roman" w:cs="Times New Roman"/>
+          <w:i/>
+          <w:sz w:val="24"/>
+          <w:szCs w:val="26"/>
+          <w:lang w:val="ro-MD"/>
+        </w:rPr>
+        <w:t>add_ref</w:t>
+      </w:r>
+      <w:r>
+        <w:rPr>
+          <w:rFonts w:ascii="Times New Roman" w:hAnsi="Times New Roman" w:cs="Times New Roman"/>
+          <w:sz w:val="24"/>
+          <w:szCs w:val="26"/>
+          <w:lang w:val="ro-MD"/>
+        </w:rPr>
+        <w:t>)</w:t>
+      </w:r>
+      <w:r>
+        <w:rPr>
+          <w:rFonts w:ascii="Times New Roman" w:hAnsi="Times New Roman" w:cs="Times New Roman"/>
+          <w:sz w:val="24"/>
+          <w:szCs w:val="26"/>
+          <w:lang w:val="ro-MD"/>
+        </w:rPr>
+        <w:t>.</w:t>
+      </w:r>
+    </w:p>
+    <w:tbl>
+      <w:tblPr>
+        <w:tblStyle w:val="TableGrid"/>
+        <w:tblW w:w="9351" w:type="dxa"/>
+        <w:tblLayout w:type="fixed"/>
+        <w:tblLook w:val="04A0" w:firstRow="1" w:lastRow="0" w:firstColumn="1" w:lastColumn="0" w:noHBand="0" w:noVBand="1"/>
+      </w:tblPr>
+      <w:tblGrid>
+        <w:gridCol w:w="1271"/>
+        <w:gridCol w:w="1276"/>
+        <w:gridCol w:w="1417"/>
+        <w:gridCol w:w="5387"/>
+      </w:tblGrid>
+      <w:tr>
+        <w:tc>
+          <w:tcPr>
+            <w:tcW w:w="1271" w:type="dxa"/>
+            <w:tcBorders>
+              <w:top w:val="single" w:sz="18" w:space="0" w:color="auto"/>
+              <w:left w:val="single" w:sz="18" w:space="0" w:color="auto"/>
+              <w:bottom w:val="single" w:sz="18" w:space="0" w:color="auto"/>
+            </w:tcBorders>
+            <w:shd w:val="clear" w:color="auto" w:fill="E7E6E6" w:themeFill="background2"/>
+            <w:vAlign w:val="center"/>
+          </w:tcPr>
+          <w:p>
+            <w:pPr>
+              <w:jc w:val="center"/>
+              <w:rPr>
+                <w:rFonts w:ascii="Times New Roman" w:hAnsi="Times New Roman" w:cs="Times New Roman"/>
+                <w:szCs w:val="26"/>
+                <w:lang w:val="ro-MD"/>
+              </w:rPr>
+            </w:pPr>
+            <w:r>
+              <w:rPr>
+                <w:rFonts w:ascii="Times New Roman" w:hAnsi="Times New Roman" w:cs="Times New Roman"/>
+                <w:szCs w:val="26"/>
+                <w:lang w:val="ro-MD"/>
+              </w:rPr>
+              <w:t>Adresa de început</w:t>
+            </w:r>
+          </w:p>
+        </w:tc>
+        <w:tc>
+          <w:tcPr>
+            <w:tcW w:w="1276" w:type="dxa"/>
+            <w:tcBorders>
+              <w:top w:val="single" w:sz="18" w:space="0" w:color="auto"/>
+              <w:bottom w:val="single" w:sz="18" w:space="0" w:color="auto"/>
+            </w:tcBorders>
+            <w:shd w:val="clear" w:color="auto" w:fill="E7E6E6" w:themeFill="background2"/>
+            <w:vAlign w:val="center"/>
+          </w:tcPr>
+          <w:p>
+            <w:pPr>
+              <w:jc w:val="center"/>
+              <w:rPr>
+                <w:rFonts w:ascii="Times New Roman" w:hAnsi="Times New Roman" w:cs="Times New Roman"/>
+                <w:szCs w:val="26"/>
+                <w:lang w:val="ro-MD"/>
+              </w:rPr>
+            </w:pPr>
+            <w:r>
+              <w:rPr>
+                <w:rFonts w:ascii="Times New Roman" w:hAnsi="Times New Roman" w:cs="Times New Roman"/>
+                <w:szCs w:val="26"/>
+                <w:lang w:val="ro-MD"/>
+              </w:rPr>
+              <w:t>Adresa de sfârșit</w:t>
+            </w:r>
+          </w:p>
+        </w:tc>
+        <w:tc>
+          <w:tcPr>
+            <w:tcW w:w="1417" w:type="dxa"/>
+            <w:tcBorders>
+              <w:top w:val="single" w:sz="18" w:space="0" w:color="auto"/>
+              <w:bottom w:val="single" w:sz="18" w:space="0" w:color="auto"/>
+            </w:tcBorders>
+            <w:shd w:val="clear" w:color="auto" w:fill="E7E6E6" w:themeFill="background2"/>
+            <w:vAlign w:val="center"/>
+          </w:tcPr>
+          <w:p>
+            <w:pPr>
+              <w:jc w:val="center"/>
+              <w:rPr>
+                <w:rFonts w:ascii="Times New Roman" w:hAnsi="Times New Roman" w:cs="Times New Roman"/>
+                <w:szCs w:val="26"/>
+                <w:lang w:val="ro-MD"/>
+              </w:rPr>
+            </w:pPr>
+            <w:r>
+              <w:rPr>
+                <w:rFonts w:ascii="Times New Roman" w:hAnsi="Times New Roman" w:cs="Times New Roman"/>
+                <w:szCs w:val="26"/>
+                <w:lang w:val="ro-MD"/>
+              </w:rPr>
+              <w:t>Dimensiunea</w:t>
+            </w:r>
+          </w:p>
+        </w:tc>
+        <w:tc>
+          <w:tcPr>
+            <w:tcW w:w="5387" w:type="dxa"/>
+            <w:tcBorders>
+              <w:top w:val="single" w:sz="18" w:space="0" w:color="auto"/>
+              <w:bottom w:val="single" w:sz="18" w:space="0" w:color="auto"/>
+              <w:right w:val="single" w:sz="18" w:space="0" w:color="auto"/>
+            </w:tcBorders>
+            <w:shd w:val="clear" w:color="auto" w:fill="E7E6E6" w:themeFill="background2"/>
+            <w:vAlign w:val="center"/>
+          </w:tcPr>
+          <w:p>
+            <w:pPr>
+              <w:jc w:val="center"/>
+              <w:rPr>
+                <w:rFonts w:ascii="Times New Roman" w:hAnsi="Times New Roman" w:cs="Times New Roman"/>
+                <w:szCs w:val="26"/>
+                <w:lang w:val="ro-MD"/>
+              </w:rPr>
+            </w:pPr>
+            <w:r>
+              <w:rPr>
+                <w:rFonts w:ascii="Times New Roman" w:hAnsi="Times New Roman" w:cs="Times New Roman"/>
+                <w:szCs w:val="26"/>
+                <w:lang w:val="ro-MD"/>
+              </w:rPr>
+              <w:t>Descriere</w:t>
+            </w:r>
+          </w:p>
+        </w:tc>
+      </w:tr>
+      <w:tr>
+        <w:tc>
+          <w:tcPr>
+            <w:tcW w:w="1271" w:type="dxa"/>
+            <w:tcBorders>
+              <w:top w:val="single" w:sz="18" w:space="0" w:color="auto"/>
+              <w:left w:val="single" w:sz="18" w:space="0" w:color="auto"/>
+            </w:tcBorders>
+            <w:vAlign w:val="center"/>
+          </w:tcPr>
+          <w:p>
+            <w:pPr>
+              <w:jc w:val="center"/>
+              <w:rPr>
+                <w:rFonts w:ascii="Consolas" w:hAnsi="Consolas" w:cs="Times New Roman"/>
+                <w:szCs w:val="26"/>
+                <w:lang w:val="ro-MD"/>
+              </w:rPr>
+            </w:pPr>
+            <w:r>
+              <w:rPr>
+                <w:rFonts w:ascii="Consolas" w:hAnsi="Consolas" w:cs="Times New Roman"/>
+                <w:szCs w:val="26"/>
+                <w:lang w:val="ro-MD"/>
+              </w:rPr>
+              <w:t>$0000</w:t>
+            </w:r>
+          </w:p>
+        </w:tc>
+        <w:tc>
+          <w:tcPr>
+            <w:tcW w:w="1276" w:type="dxa"/>
+            <w:tcBorders>
+              <w:top w:val="single" w:sz="18" w:space="0" w:color="auto"/>
+            </w:tcBorders>
+            <w:vAlign w:val="center"/>
+          </w:tcPr>
+          <w:p>
+            <w:pPr>
+              <w:jc w:val="center"/>
+              <w:rPr>
+                <w:rFonts w:ascii="Consolas" w:hAnsi="Consolas" w:cs="Times New Roman"/>
+                <w:szCs w:val="26"/>
+                <w:lang w:val="ro-MD"/>
+              </w:rPr>
+            </w:pPr>
+            <w:r>
+              <w:rPr>
+                <w:rFonts w:ascii="Consolas" w:hAnsi="Consolas" w:cs="Times New Roman"/>
+                <w:szCs w:val="26"/>
+                <w:lang w:val="ro-MD"/>
+              </w:rPr>
+              <w:t>$0FFF</w:t>
+            </w:r>
+          </w:p>
+        </w:tc>
+        <w:tc>
+          <w:tcPr>
+            <w:tcW w:w="1417" w:type="dxa"/>
+            <w:tcBorders>
+              <w:top w:val="single" w:sz="18" w:space="0" w:color="auto"/>
+            </w:tcBorders>
+            <w:vAlign w:val="center"/>
+          </w:tcPr>
+          <w:p>
+            <w:pPr>
+              <w:jc w:val="center"/>
+              <w:rPr>
+                <w:rFonts w:ascii="Consolas" w:hAnsi="Consolas" w:cs="Times New Roman"/>
+                <w:szCs w:val="26"/>
+                <w:lang w:val="ro-MD"/>
+              </w:rPr>
+            </w:pPr>
+            <w:r>
+              <w:rPr>
+                <w:rFonts w:ascii="Consolas" w:hAnsi="Consolas" w:cs="Times New Roman"/>
+                <w:szCs w:val="26"/>
+                <w:lang w:val="ro-MD"/>
+              </w:rPr>
+              <w:t>4KB</w:t>
+            </w:r>
+          </w:p>
+        </w:tc>
+        <w:tc>
+          <w:tcPr>
+            <w:tcW w:w="5387" w:type="dxa"/>
+            <w:tcBorders>
+              <w:top w:val="single" w:sz="18" w:space="0" w:color="auto"/>
+              <w:right w:val="single" w:sz="18" w:space="0" w:color="auto"/>
+            </w:tcBorders>
+            <w:vAlign w:val="center"/>
+          </w:tcPr>
+          <w:p>
+            <w:pPr>
+              <w:jc w:val="both"/>
+              <w:rPr>
+                <w:rFonts w:ascii="Times New Roman" w:hAnsi="Times New Roman" w:cs="Times New Roman"/>
+                <w:szCs w:val="26"/>
+                <w:lang w:val="ro-MD"/>
+              </w:rPr>
+            </w:pPr>
+            <w:r>
+              <w:rPr>
+                <w:rFonts w:ascii="Times New Roman" w:hAnsi="Times New Roman" w:cs="Times New Roman"/>
+                <w:szCs w:val="26"/>
+                <w:lang w:val="ro-MD"/>
+              </w:rPr>
+              <w:t xml:space="preserve">Tabela de șabloane 0. Este situată în prima jumătate a memoriei </w:t>
+            </w:r>
+            <w:r>
+              <w:rPr>
+                <w:rFonts w:ascii="Times New Roman" w:hAnsi="Times New Roman" w:cs="Times New Roman"/>
+                <w:b/>
+                <w:szCs w:val="26"/>
+                <w:lang w:val="ro-MD"/>
+              </w:rPr>
+              <w:t>CHR</w:t>
+            </w:r>
+            <w:r>
+              <w:rPr>
+                <w:rFonts w:ascii="Times New Roman" w:hAnsi="Times New Roman" w:cs="Times New Roman"/>
+                <w:szCs w:val="26"/>
+                <w:lang w:val="ro-MD"/>
+              </w:rPr>
+              <w:t xml:space="preserve"> de pe cartridge.</w:t>
+            </w:r>
+          </w:p>
+        </w:tc>
+      </w:tr>
+      <w:tr>
+        <w:tc>
+          <w:tcPr>
+            <w:tcW w:w="1271" w:type="dxa"/>
+            <w:tcBorders>
+              <w:left w:val="single" w:sz="18" w:space="0" w:color="auto"/>
+            </w:tcBorders>
+            <w:shd w:val="clear" w:color="auto" w:fill="E7E6E6" w:themeFill="background2"/>
+            <w:vAlign w:val="center"/>
+          </w:tcPr>
+          <w:p>
+            <w:pPr>
+              <w:jc w:val="center"/>
+              <w:rPr>
+                <w:rFonts w:ascii="Consolas" w:hAnsi="Consolas" w:cs="Times New Roman"/>
+                <w:szCs w:val="26"/>
+                <w:lang w:val="ro-MD"/>
+              </w:rPr>
+            </w:pPr>
+            <w:r>
+              <w:rPr>
+                <w:rFonts w:ascii="Consolas" w:hAnsi="Consolas" w:cs="Times New Roman"/>
+                <w:szCs w:val="26"/>
+                <w:lang w:val="ro-MD"/>
+              </w:rPr>
+              <w:t>$1000</w:t>
+            </w:r>
+          </w:p>
+        </w:tc>
+        <w:tc>
+          <w:tcPr>
+            <w:tcW w:w="1276" w:type="dxa"/>
+            <w:shd w:val="clear" w:color="auto" w:fill="E7E6E6" w:themeFill="background2"/>
+            <w:vAlign w:val="center"/>
+          </w:tcPr>
+          <w:p>
+            <w:pPr>
+              <w:jc w:val="center"/>
+              <w:rPr>
+                <w:rFonts w:ascii="Consolas" w:hAnsi="Consolas" w:cs="Times New Roman"/>
+                <w:szCs w:val="26"/>
+                <w:lang w:val="ro-MD"/>
+              </w:rPr>
+            </w:pPr>
+            <w:r>
+              <w:rPr>
+                <w:rFonts w:ascii="Consolas" w:hAnsi="Consolas" w:cs="Times New Roman"/>
+                <w:szCs w:val="26"/>
+                <w:lang w:val="ro-MD"/>
+              </w:rPr>
+              <w:t>$1FFF</w:t>
+            </w:r>
+          </w:p>
+        </w:tc>
+        <w:tc>
+          <w:tcPr>
+            <w:tcW w:w="1417" w:type="dxa"/>
+            <w:shd w:val="clear" w:color="auto" w:fill="E7E6E6" w:themeFill="background2"/>
+            <w:vAlign w:val="center"/>
+          </w:tcPr>
+          <w:p>
+            <w:pPr>
+              <w:jc w:val="center"/>
+              <w:rPr>
+                <w:rFonts w:ascii="Consolas" w:hAnsi="Consolas" w:cs="Times New Roman"/>
+                <w:szCs w:val="26"/>
+                <w:lang w:val="ro-MD"/>
+              </w:rPr>
+            </w:pPr>
+            <w:r>
+              <w:rPr>
+                <w:rFonts w:ascii="Consolas" w:hAnsi="Consolas" w:cs="Times New Roman"/>
+                <w:szCs w:val="26"/>
+                <w:lang w:val="ro-MD"/>
+              </w:rPr>
+              <w:t>4KB</w:t>
+            </w:r>
+          </w:p>
+        </w:tc>
+        <w:tc>
+          <w:tcPr>
+            <w:tcW w:w="5387" w:type="dxa"/>
+            <w:tcBorders>
+              <w:right w:val="single" w:sz="18" w:space="0" w:color="auto"/>
+            </w:tcBorders>
+            <w:shd w:val="clear" w:color="auto" w:fill="E7E6E6" w:themeFill="background2"/>
+            <w:vAlign w:val="center"/>
+          </w:tcPr>
+          <w:p>
+            <w:pPr>
+              <w:jc w:val="both"/>
+              <w:rPr>
+                <w:rFonts w:ascii="Times New Roman" w:hAnsi="Times New Roman" w:cs="Times New Roman"/>
+                <w:szCs w:val="26"/>
+                <w:lang w:val="ro-MD"/>
+              </w:rPr>
+            </w:pPr>
+            <w:r>
+              <w:rPr>
+                <w:rFonts w:ascii="Times New Roman" w:hAnsi="Times New Roman" w:cs="Times New Roman"/>
+                <w:szCs w:val="26"/>
+                <w:lang w:val="ro-MD"/>
+              </w:rPr>
+              <w:t xml:space="preserve">Tabela de șabloane 1. Este situată în a doua jumătate a memoriei </w:t>
+            </w:r>
+            <w:r>
+              <w:rPr>
+                <w:rFonts w:ascii="Times New Roman" w:hAnsi="Times New Roman" w:cs="Times New Roman"/>
+                <w:b/>
+                <w:szCs w:val="26"/>
+                <w:lang w:val="ro-MD"/>
+              </w:rPr>
+              <w:t>CHR</w:t>
+            </w:r>
+            <w:r>
+              <w:rPr>
+                <w:rFonts w:ascii="Times New Roman" w:hAnsi="Times New Roman" w:cs="Times New Roman"/>
+                <w:szCs w:val="26"/>
+                <w:lang w:val="ro-MD"/>
+              </w:rPr>
+              <w:t xml:space="preserve"> de pe cartridge.</w:t>
+            </w:r>
+          </w:p>
+        </w:tc>
+      </w:tr>
+      <w:tr>
+        <w:tc>
+          <w:tcPr>
+            <w:tcW w:w="1271" w:type="dxa"/>
+            <w:tcBorders>
+              <w:left w:val="single" w:sz="18" w:space="0" w:color="auto"/>
+            </w:tcBorders>
+            <w:vAlign w:val="center"/>
+          </w:tcPr>
+          <w:p>
+            <w:pPr>
+              <w:jc w:val="center"/>
+              <w:rPr>
+                <w:rFonts w:ascii="Consolas" w:hAnsi="Consolas" w:cs="Times New Roman"/>
+                <w:szCs w:val="26"/>
+                <w:lang w:val="ro-MD"/>
+              </w:rPr>
+            </w:pPr>
+            <w:r>
+              <w:rPr>
+                <w:rFonts w:ascii="Consolas" w:hAnsi="Consolas" w:cs="Times New Roman"/>
+                <w:szCs w:val="26"/>
+                <w:lang w:val="ro-MD"/>
+              </w:rPr>
+              <w:t>$2000</w:t>
+            </w:r>
+          </w:p>
+        </w:tc>
+        <w:tc>
+          <w:tcPr>
+            <w:tcW w:w="1276" w:type="dxa"/>
+            <w:vAlign w:val="center"/>
+          </w:tcPr>
+          <w:p>
+            <w:pPr>
+              <w:jc w:val="center"/>
+              <w:rPr>
+                <w:rFonts w:ascii="Consolas" w:hAnsi="Consolas" w:cs="Times New Roman"/>
+                <w:szCs w:val="26"/>
+                <w:lang w:val="ro-MD"/>
+              </w:rPr>
+            </w:pPr>
+            <w:r>
+              <w:rPr>
+                <w:rFonts w:ascii="Consolas" w:hAnsi="Consolas" w:cs="Times New Roman"/>
+                <w:szCs w:val="26"/>
+                <w:lang w:val="ro-MD"/>
+              </w:rPr>
+              <w:t>$23FF</w:t>
+            </w:r>
+          </w:p>
+        </w:tc>
+        <w:tc>
+          <w:tcPr>
+            <w:tcW w:w="1417" w:type="dxa"/>
+            <w:vAlign w:val="center"/>
+          </w:tcPr>
+          <w:p>
+            <w:pPr>
+              <w:jc w:val="center"/>
+              <w:rPr>
+                <w:rFonts w:ascii="Consolas" w:hAnsi="Consolas" w:cs="Times New Roman"/>
+                <w:szCs w:val="26"/>
+                <w:lang w:val="ro-MD"/>
+              </w:rPr>
+            </w:pPr>
+            <w:r>
+              <w:rPr>
+                <w:rFonts w:ascii="Consolas" w:hAnsi="Consolas" w:cs="Times New Roman"/>
+                <w:szCs w:val="26"/>
+                <w:lang w:val="ro-MD"/>
+              </w:rPr>
+              <w:t>1KB</w:t>
+            </w:r>
+          </w:p>
+        </w:tc>
+        <w:tc>
+          <w:tcPr>
+            <w:tcW w:w="5387" w:type="dxa"/>
+            <w:tcBorders>
+              <w:right w:val="single" w:sz="18" w:space="0" w:color="auto"/>
+            </w:tcBorders>
+            <w:vAlign w:val="center"/>
+          </w:tcPr>
+          <w:p>
+            <w:pPr>
+              <w:jc w:val="both"/>
+              <w:rPr>
+                <w:rFonts w:ascii="Times New Roman" w:hAnsi="Times New Roman" w:cs="Times New Roman"/>
+                <w:szCs w:val="26"/>
+                <w:lang w:val="ro-MD"/>
+              </w:rPr>
+            </w:pPr>
+            <w:r>
+              <w:rPr>
+                <w:rFonts w:ascii="Times New Roman" w:hAnsi="Times New Roman" w:cs="Times New Roman"/>
+                <w:szCs w:val="26"/>
+                <w:lang w:val="ro-MD"/>
+              </w:rPr>
+              <w:t xml:space="preserve">Tabela de afișare (Nametable) 0. </w:t>
+            </w:r>
+            <w:r>
+              <w:rPr>
+                <w:rFonts w:ascii="Times New Roman" w:hAnsi="Times New Roman" w:cs="Times New Roman"/>
+                <w:szCs w:val="26"/>
+                <w:lang w:val="ro-MD"/>
+              </w:rPr>
+              <w:t>Situată în</w:t>
+            </w:r>
+            <w:r>
+              <w:rPr>
+                <w:rFonts w:ascii="Times New Roman" w:hAnsi="Times New Roman" w:cs="Times New Roman"/>
+                <w:szCs w:val="26"/>
+                <w:lang w:val="ro-MD"/>
+              </w:rPr>
+              <w:t xml:space="preserve"> </w:t>
+            </w:r>
+            <w:r>
+              <w:rPr>
+                <w:rFonts w:ascii="Times New Roman" w:hAnsi="Times New Roman" w:cs="Times New Roman"/>
+                <w:b/>
+                <w:szCs w:val="26"/>
+                <w:lang w:val="ro-MD"/>
+              </w:rPr>
+              <w:t>V-RAM</w:t>
+            </w:r>
+            <w:r>
+              <w:rPr>
+                <w:rFonts w:ascii="Times New Roman" w:hAnsi="Times New Roman" w:cs="Times New Roman"/>
+                <w:szCs w:val="26"/>
+                <w:lang w:val="ro-MD"/>
+              </w:rPr>
+              <w:t>.</w:t>
+            </w:r>
+          </w:p>
+        </w:tc>
+      </w:tr>
+      <w:tr>
+        <w:tc>
+          <w:tcPr>
+            <w:tcW w:w="1271" w:type="dxa"/>
+            <w:tcBorders>
+              <w:left w:val="single" w:sz="18" w:space="0" w:color="auto"/>
+            </w:tcBorders>
+            <w:shd w:val="clear" w:color="auto" w:fill="E7E6E6" w:themeFill="background2"/>
+            <w:vAlign w:val="center"/>
+          </w:tcPr>
+          <w:p>
+            <w:pPr>
+              <w:jc w:val="center"/>
+              <w:rPr>
+                <w:rFonts w:ascii="Consolas" w:hAnsi="Consolas" w:cs="Times New Roman"/>
+                <w:szCs w:val="26"/>
+                <w:lang w:val="ro-MD"/>
+              </w:rPr>
+            </w:pPr>
+            <w:r>
+              <w:rPr>
+                <w:rFonts w:ascii="Consolas" w:hAnsi="Consolas" w:cs="Times New Roman"/>
+                <w:szCs w:val="26"/>
+                <w:lang w:val="ro-MD"/>
+              </w:rPr>
+              <w:t>$2400</w:t>
+            </w:r>
+          </w:p>
+        </w:tc>
+        <w:tc>
+          <w:tcPr>
+            <w:tcW w:w="1276" w:type="dxa"/>
+            <w:shd w:val="clear" w:color="auto" w:fill="E7E6E6" w:themeFill="background2"/>
+            <w:vAlign w:val="center"/>
+          </w:tcPr>
+          <w:p>
+            <w:pPr>
+              <w:jc w:val="center"/>
+              <w:rPr>
+                <w:rFonts w:ascii="Consolas" w:hAnsi="Consolas" w:cs="Times New Roman"/>
+                <w:szCs w:val="26"/>
+                <w:lang w:val="ro-MD"/>
+              </w:rPr>
+            </w:pPr>
+            <w:r>
+              <w:rPr>
+                <w:rFonts w:ascii="Consolas" w:hAnsi="Consolas" w:cs="Times New Roman"/>
+                <w:szCs w:val="26"/>
+                <w:lang w:val="ro-MD"/>
+              </w:rPr>
+              <w:t>$27FF</w:t>
+            </w:r>
+          </w:p>
+        </w:tc>
+        <w:tc>
+          <w:tcPr>
+            <w:tcW w:w="1417" w:type="dxa"/>
+            <w:shd w:val="clear" w:color="auto" w:fill="E7E6E6" w:themeFill="background2"/>
+            <w:vAlign w:val="center"/>
+          </w:tcPr>
+          <w:p>
+            <w:pPr>
+              <w:jc w:val="center"/>
+              <w:rPr>
+                <w:rFonts w:ascii="Consolas" w:hAnsi="Consolas" w:cs="Times New Roman"/>
+                <w:szCs w:val="26"/>
+                <w:lang w:val="ro-MD"/>
+              </w:rPr>
+            </w:pPr>
+            <w:r>
+              <w:rPr>
+                <w:rFonts w:ascii="Consolas" w:hAnsi="Consolas" w:cs="Times New Roman"/>
+                <w:szCs w:val="26"/>
+                <w:lang w:val="ro-MD"/>
+              </w:rPr>
+              <w:t>1KB</w:t>
+            </w:r>
+          </w:p>
+        </w:tc>
+        <w:tc>
+          <w:tcPr>
+            <w:tcW w:w="5387" w:type="dxa"/>
+            <w:tcBorders>
+              <w:right w:val="single" w:sz="18" w:space="0" w:color="auto"/>
+            </w:tcBorders>
+            <w:shd w:val="clear" w:color="auto" w:fill="E7E6E6" w:themeFill="background2"/>
+            <w:vAlign w:val="center"/>
+          </w:tcPr>
+          <w:p>
+            <w:pPr>
+              <w:jc w:val="both"/>
+              <w:rPr>
+                <w:rFonts w:ascii="Times New Roman" w:hAnsi="Times New Roman" w:cs="Times New Roman"/>
+                <w:szCs w:val="26"/>
+                <w:lang w:val="ro-MD"/>
+              </w:rPr>
+            </w:pPr>
+            <w:r>
+              <w:rPr>
+                <w:rFonts w:ascii="Times New Roman" w:hAnsi="Times New Roman" w:cs="Times New Roman"/>
+                <w:szCs w:val="26"/>
+                <w:lang w:val="ro-MD"/>
+              </w:rPr>
+              <w:t xml:space="preserve">Tabela de afișare (Nametable) 1. </w:t>
+            </w:r>
+            <w:r>
+              <w:rPr>
+                <w:rFonts w:ascii="Times New Roman" w:hAnsi="Times New Roman" w:cs="Times New Roman"/>
+                <w:szCs w:val="26"/>
+                <w:lang w:val="ro-MD"/>
+              </w:rPr>
+              <w:t>Situată în</w:t>
+            </w:r>
+            <w:r>
+              <w:rPr>
+                <w:rFonts w:ascii="Times New Roman" w:hAnsi="Times New Roman" w:cs="Times New Roman"/>
+                <w:szCs w:val="26"/>
+                <w:lang w:val="ro-MD"/>
+              </w:rPr>
+              <w:t xml:space="preserve"> </w:t>
+            </w:r>
+            <w:r>
+              <w:rPr>
+                <w:rFonts w:ascii="Times New Roman" w:hAnsi="Times New Roman" w:cs="Times New Roman"/>
+                <w:b/>
+                <w:szCs w:val="26"/>
+                <w:lang w:val="ro-MD"/>
+              </w:rPr>
+              <w:t>V-RAM</w:t>
+            </w:r>
+            <w:r>
+              <w:rPr>
+                <w:rFonts w:ascii="Times New Roman" w:hAnsi="Times New Roman" w:cs="Times New Roman"/>
+                <w:szCs w:val="26"/>
+                <w:lang w:val="ro-MD"/>
+              </w:rPr>
+              <w:t>.</w:t>
+            </w:r>
+          </w:p>
+        </w:tc>
+      </w:tr>
+      <w:tr>
+        <w:tc>
+          <w:tcPr>
+            <w:tcW w:w="1271" w:type="dxa"/>
+            <w:tcBorders>
+              <w:left w:val="single" w:sz="18" w:space="0" w:color="auto"/>
+            </w:tcBorders>
+            <w:vAlign w:val="center"/>
+          </w:tcPr>
+          <w:p>
+            <w:pPr>
+              <w:jc w:val="center"/>
+              <w:rPr>
+                <w:rFonts w:ascii="Consolas" w:hAnsi="Consolas" w:cs="Times New Roman"/>
+                <w:szCs w:val="26"/>
+                <w:lang w:val="ro-MD"/>
+              </w:rPr>
+            </w:pPr>
+            <w:r>
+              <w:rPr>
+                <w:rFonts w:ascii="Consolas" w:hAnsi="Consolas" w:cs="Times New Roman"/>
+                <w:szCs w:val="26"/>
+                <w:lang w:val="ro-MD"/>
+              </w:rPr>
+              <w:t>$2800</w:t>
+            </w:r>
+          </w:p>
+        </w:tc>
+        <w:tc>
+          <w:tcPr>
+            <w:tcW w:w="1276" w:type="dxa"/>
+            <w:vAlign w:val="center"/>
+          </w:tcPr>
+          <w:p>
+            <w:pPr>
+              <w:jc w:val="center"/>
+              <w:rPr>
+                <w:rFonts w:ascii="Consolas" w:hAnsi="Consolas" w:cs="Times New Roman"/>
+                <w:szCs w:val="26"/>
+                <w:lang w:val="ro-MD"/>
+              </w:rPr>
+            </w:pPr>
+            <w:r>
+              <w:rPr>
+                <w:rFonts w:ascii="Consolas" w:hAnsi="Consolas" w:cs="Times New Roman"/>
+                <w:szCs w:val="26"/>
+                <w:lang w:val="ro-MD"/>
+              </w:rPr>
+              <w:t>$2BFF</w:t>
+            </w:r>
+          </w:p>
+        </w:tc>
+        <w:tc>
+          <w:tcPr>
+            <w:tcW w:w="1417" w:type="dxa"/>
+            <w:vAlign w:val="center"/>
+          </w:tcPr>
+          <w:p>
+            <w:pPr>
+              <w:jc w:val="center"/>
+              <w:rPr>
+                <w:rFonts w:ascii="Consolas" w:hAnsi="Consolas" w:cs="Times New Roman"/>
+                <w:szCs w:val="26"/>
+                <w:lang w:val="ro-MD"/>
+              </w:rPr>
+            </w:pPr>
+            <w:r>
+              <w:rPr>
+                <w:rFonts w:ascii="Consolas" w:hAnsi="Consolas" w:cs="Times New Roman"/>
+                <w:szCs w:val="26"/>
+                <w:lang w:val="ro-MD"/>
+              </w:rPr>
+              <w:t>1KB</w:t>
+            </w:r>
+          </w:p>
+        </w:tc>
+        <w:tc>
+          <w:tcPr>
+            <w:tcW w:w="5387" w:type="dxa"/>
+            <w:tcBorders>
+              <w:right w:val="single" w:sz="18" w:space="0" w:color="auto"/>
+            </w:tcBorders>
+            <w:vAlign w:val="center"/>
+          </w:tcPr>
+          <w:p>
+            <w:pPr>
+              <w:jc w:val="both"/>
+              <w:rPr>
+                <w:rFonts w:ascii="Times New Roman" w:hAnsi="Times New Roman" w:cs="Times New Roman"/>
+                <w:szCs w:val="26"/>
+                <w:lang w:val="ro-MD"/>
+              </w:rPr>
+            </w:pPr>
+            <w:r>
+              <w:rPr>
+                <w:rFonts w:ascii="Times New Roman" w:hAnsi="Times New Roman" w:cs="Times New Roman"/>
+                <w:szCs w:val="26"/>
+                <w:lang w:val="ro-MD"/>
+              </w:rPr>
+              <w:t xml:space="preserve">Tabela de afișare (Nametable) 2. </w:t>
+            </w:r>
+            <w:r>
+              <w:rPr>
+                <w:rFonts w:ascii="Times New Roman" w:hAnsi="Times New Roman" w:cs="Times New Roman"/>
+                <w:szCs w:val="26"/>
+                <w:lang w:val="ro-MD"/>
+              </w:rPr>
+              <w:t>Situată în</w:t>
+            </w:r>
+            <w:r>
+              <w:rPr>
+                <w:rFonts w:ascii="Times New Roman" w:hAnsi="Times New Roman" w:cs="Times New Roman"/>
+                <w:b/>
+                <w:szCs w:val="26"/>
+                <w:lang w:val="ro-MD"/>
+              </w:rPr>
+              <w:t xml:space="preserve"> </w:t>
+            </w:r>
+            <w:r>
+              <w:rPr>
+                <w:rFonts w:ascii="Times New Roman" w:hAnsi="Times New Roman" w:cs="Times New Roman"/>
+                <w:b/>
+                <w:szCs w:val="26"/>
+                <w:lang w:val="ro-MD"/>
+              </w:rPr>
+              <w:t>V-RAM</w:t>
+            </w:r>
+            <w:r>
+              <w:rPr>
+                <w:rFonts w:ascii="Times New Roman" w:hAnsi="Times New Roman" w:cs="Times New Roman"/>
+                <w:szCs w:val="26"/>
+                <w:lang w:val="ro-MD"/>
+              </w:rPr>
+              <w:t>.</w:t>
+            </w:r>
+          </w:p>
+        </w:tc>
+      </w:tr>
+      <w:tr>
+        <w:tc>
+          <w:tcPr>
+            <w:tcW w:w="1271" w:type="dxa"/>
+            <w:tcBorders>
+              <w:left w:val="single" w:sz="18" w:space="0" w:color="auto"/>
+            </w:tcBorders>
+            <w:shd w:val="clear" w:color="auto" w:fill="E7E6E6" w:themeFill="background2"/>
+            <w:vAlign w:val="center"/>
+          </w:tcPr>
+          <w:p>
+            <w:pPr>
+              <w:jc w:val="center"/>
+              <w:rPr>
+                <w:rFonts w:ascii="Consolas" w:hAnsi="Consolas" w:cs="Times New Roman"/>
+                <w:szCs w:val="26"/>
+                <w:lang w:val="ro-MD"/>
+              </w:rPr>
+            </w:pPr>
+            <w:r>
+              <w:rPr>
+                <w:rFonts w:ascii="Consolas" w:hAnsi="Consolas" w:cs="Times New Roman"/>
+                <w:szCs w:val="26"/>
+                <w:lang w:val="ro-MD"/>
+              </w:rPr>
+              <w:t>$2C00</w:t>
+            </w:r>
+          </w:p>
+        </w:tc>
+        <w:tc>
+          <w:tcPr>
+            <w:tcW w:w="1276" w:type="dxa"/>
+            <w:shd w:val="clear" w:color="auto" w:fill="E7E6E6" w:themeFill="background2"/>
+            <w:vAlign w:val="center"/>
+          </w:tcPr>
+          <w:p>
+            <w:pPr>
+              <w:jc w:val="center"/>
+              <w:rPr>
+                <w:rFonts w:ascii="Consolas" w:hAnsi="Consolas" w:cs="Times New Roman"/>
+                <w:szCs w:val="26"/>
+                <w:lang w:val="ro-MD"/>
+              </w:rPr>
+            </w:pPr>
+            <w:r>
+              <w:rPr>
+                <w:rFonts w:ascii="Consolas" w:hAnsi="Consolas" w:cs="Times New Roman"/>
+                <w:szCs w:val="26"/>
+                <w:lang w:val="ro-MD"/>
+              </w:rPr>
+              <w:t>$2FFF</w:t>
+            </w:r>
+          </w:p>
+        </w:tc>
+        <w:tc>
+          <w:tcPr>
+            <w:tcW w:w="1417" w:type="dxa"/>
+            <w:shd w:val="clear" w:color="auto" w:fill="E7E6E6" w:themeFill="background2"/>
+            <w:vAlign w:val="center"/>
+          </w:tcPr>
+          <w:p>
+            <w:pPr>
+              <w:jc w:val="center"/>
+              <w:rPr>
+                <w:rFonts w:ascii="Consolas" w:hAnsi="Consolas" w:cs="Times New Roman"/>
+                <w:szCs w:val="26"/>
+                <w:lang w:val="ro-MD"/>
+              </w:rPr>
+            </w:pPr>
+            <w:r>
+              <w:rPr>
+                <w:rFonts w:ascii="Consolas" w:hAnsi="Consolas" w:cs="Times New Roman"/>
+                <w:szCs w:val="26"/>
+                <w:lang w:val="ro-MD"/>
+              </w:rPr>
+              <w:t>1KB</w:t>
+            </w:r>
+          </w:p>
+        </w:tc>
+        <w:tc>
+          <w:tcPr>
+            <w:tcW w:w="5387" w:type="dxa"/>
+            <w:tcBorders>
+              <w:right w:val="single" w:sz="18" w:space="0" w:color="auto"/>
+            </w:tcBorders>
+            <w:shd w:val="clear" w:color="auto" w:fill="E7E6E6" w:themeFill="background2"/>
+            <w:vAlign w:val="center"/>
+          </w:tcPr>
+          <w:p>
+            <w:pPr>
+              <w:jc w:val="both"/>
+              <w:rPr>
+                <w:rFonts w:ascii="Times New Roman" w:hAnsi="Times New Roman" w:cs="Times New Roman"/>
+                <w:szCs w:val="26"/>
+                <w:lang w:val="ro-MD"/>
+              </w:rPr>
+            </w:pPr>
+            <w:r>
+              <w:rPr>
+                <w:rFonts w:ascii="Times New Roman" w:hAnsi="Times New Roman" w:cs="Times New Roman"/>
+                <w:szCs w:val="26"/>
+                <w:lang w:val="ro-MD"/>
+              </w:rPr>
+              <w:t xml:space="preserve">Tabela de afișare (Nametable) 3. Situată în </w:t>
+            </w:r>
+            <w:r>
+              <w:rPr>
+                <w:rFonts w:ascii="Times New Roman" w:hAnsi="Times New Roman" w:cs="Times New Roman"/>
+                <w:b/>
+                <w:szCs w:val="26"/>
+                <w:lang w:val="ro-MD"/>
+              </w:rPr>
+              <w:t>V-RAM</w:t>
+            </w:r>
+            <w:r>
+              <w:rPr>
+                <w:rFonts w:ascii="Times New Roman" w:hAnsi="Times New Roman" w:cs="Times New Roman"/>
+                <w:szCs w:val="26"/>
+                <w:lang w:val="ro-MD"/>
+              </w:rPr>
+              <w:t>.</w:t>
+            </w:r>
+          </w:p>
+        </w:tc>
+      </w:tr>
+      <w:tr>
+        <w:tc>
+          <w:tcPr>
+            <w:tcW w:w="1271" w:type="dxa"/>
+            <w:tcBorders>
+              <w:left w:val="single" w:sz="18" w:space="0" w:color="auto"/>
+            </w:tcBorders>
+            <w:vAlign w:val="center"/>
+          </w:tcPr>
+          <w:p>
+            <w:pPr>
+              <w:jc w:val="center"/>
+              <w:rPr>
+                <w:rFonts w:ascii="Consolas" w:hAnsi="Consolas" w:cs="Times New Roman"/>
+                <w:szCs w:val="26"/>
+                <w:lang w:val="ro-MD"/>
+              </w:rPr>
+            </w:pPr>
+            <w:r>
+              <w:rPr>
+                <w:rFonts w:ascii="Consolas" w:hAnsi="Consolas" w:cs="Times New Roman"/>
+                <w:szCs w:val="26"/>
+                <w:lang w:val="ro-MD"/>
+              </w:rPr>
+              <w:t>$3000</w:t>
+            </w:r>
+          </w:p>
+        </w:tc>
+        <w:tc>
+          <w:tcPr>
+            <w:tcW w:w="1276" w:type="dxa"/>
+            <w:vAlign w:val="center"/>
+          </w:tcPr>
+          <w:p>
+            <w:pPr>
+              <w:jc w:val="center"/>
+              <w:rPr>
+                <w:rFonts w:ascii="Consolas" w:hAnsi="Consolas" w:cs="Times New Roman"/>
+                <w:szCs w:val="26"/>
+                <w:lang w:val="ro-MD"/>
+              </w:rPr>
+            </w:pPr>
+            <w:r>
+              <w:rPr>
+                <w:rFonts w:ascii="Consolas" w:hAnsi="Consolas" w:cs="Times New Roman"/>
+                <w:szCs w:val="26"/>
+                <w:lang w:val="ro-MD"/>
+              </w:rPr>
+              <w:t>$3EFF</w:t>
+            </w:r>
+          </w:p>
+        </w:tc>
+        <w:tc>
+          <w:tcPr>
+            <w:tcW w:w="1417" w:type="dxa"/>
+            <w:vAlign w:val="center"/>
+          </w:tcPr>
+          <w:p>
+            <w:pPr>
+              <w:jc w:val="center"/>
+              <w:rPr>
+                <w:rFonts w:ascii="Consolas" w:hAnsi="Consolas" w:cs="Times New Roman"/>
+                <w:szCs w:val="26"/>
+                <w:lang w:val="ro-MD"/>
+              </w:rPr>
+            </w:pPr>
+            <w:r>
+              <w:rPr>
+                <w:rFonts w:ascii="Consolas" w:hAnsi="Consolas" w:cs="Times New Roman"/>
+                <w:szCs w:val="26"/>
+                <w:lang w:val="ro-MD"/>
+              </w:rPr>
+              <w:t>3840B</w:t>
+            </w:r>
+          </w:p>
+        </w:tc>
+        <w:tc>
+          <w:tcPr>
+            <w:tcW w:w="5387" w:type="dxa"/>
+            <w:tcBorders>
+              <w:right w:val="single" w:sz="18" w:space="0" w:color="auto"/>
+            </w:tcBorders>
+            <w:vAlign w:val="center"/>
+          </w:tcPr>
+          <w:p>
+            <w:pPr>
+              <w:jc w:val="both"/>
+              <w:rPr>
+                <w:rFonts w:ascii="Times New Roman" w:hAnsi="Times New Roman" w:cs="Times New Roman"/>
+                <w:szCs w:val="26"/>
+                <w:lang w:val="ro-MD"/>
+              </w:rPr>
+            </w:pPr>
+            <w:r>
+              <w:rPr>
+                <w:rFonts w:ascii="Times New Roman" w:hAnsi="Times New Roman" w:cs="Times New Roman"/>
+                <w:szCs w:val="26"/>
+                <w:lang w:val="ro-MD"/>
+              </w:rPr>
+              <w:t xml:space="preserve">Pointează spre spațiul </w:t>
+            </w:r>
+            <w:r>
+              <w:rPr>
+                <w:rFonts w:ascii="Consolas" w:hAnsi="Consolas" w:cs="Times New Roman"/>
+                <w:szCs w:val="26"/>
+                <w:lang w:val="ro-MD"/>
+              </w:rPr>
+              <w:t>$2000-$2EFF</w:t>
+            </w:r>
+            <w:r>
+              <w:rPr>
+                <w:rFonts w:ascii="Times New Roman" w:hAnsi="Times New Roman" w:cs="Times New Roman"/>
+                <w:szCs w:val="26"/>
+                <w:lang w:val="ro-MD"/>
+              </w:rPr>
+              <w:t>.</w:t>
+            </w:r>
+          </w:p>
+        </w:tc>
+      </w:tr>
+      <w:tr>
+        <w:tc>
+          <w:tcPr>
+            <w:tcW w:w="1271" w:type="dxa"/>
+            <w:tcBorders>
+              <w:left w:val="single" w:sz="18" w:space="0" w:color="auto"/>
+            </w:tcBorders>
+            <w:shd w:val="clear" w:color="auto" w:fill="E7E6E6" w:themeFill="background2"/>
+            <w:vAlign w:val="center"/>
+          </w:tcPr>
+          <w:p>
+            <w:pPr>
+              <w:jc w:val="center"/>
+              <w:rPr>
+                <w:rFonts w:ascii="Consolas" w:hAnsi="Consolas" w:cs="Times New Roman"/>
+                <w:szCs w:val="26"/>
+                <w:lang w:val="ro-MD"/>
+              </w:rPr>
+            </w:pPr>
+            <w:r>
+              <w:rPr>
+                <w:rFonts w:ascii="Consolas" w:hAnsi="Consolas" w:cs="Times New Roman"/>
+                <w:szCs w:val="26"/>
+                <w:lang w:val="ro-MD"/>
+              </w:rPr>
+              <w:t>$3F00</w:t>
+            </w:r>
+          </w:p>
+        </w:tc>
+        <w:tc>
+          <w:tcPr>
+            <w:tcW w:w="1276" w:type="dxa"/>
+            <w:shd w:val="clear" w:color="auto" w:fill="E7E6E6" w:themeFill="background2"/>
+            <w:vAlign w:val="center"/>
+          </w:tcPr>
+          <w:p>
+            <w:pPr>
+              <w:jc w:val="center"/>
+              <w:rPr>
+                <w:rFonts w:ascii="Consolas" w:hAnsi="Consolas" w:cs="Times New Roman"/>
+                <w:szCs w:val="26"/>
+                <w:lang w:val="ro-MD"/>
+              </w:rPr>
+            </w:pPr>
+            <w:r>
+              <w:rPr>
+                <w:rFonts w:ascii="Consolas" w:hAnsi="Consolas" w:cs="Times New Roman"/>
+                <w:szCs w:val="26"/>
+                <w:lang w:val="ro-MD"/>
+              </w:rPr>
+              <w:t>$3F1F</w:t>
+            </w:r>
+          </w:p>
+        </w:tc>
+        <w:tc>
+          <w:tcPr>
+            <w:tcW w:w="1417" w:type="dxa"/>
+            <w:shd w:val="clear" w:color="auto" w:fill="E7E6E6" w:themeFill="background2"/>
+            <w:vAlign w:val="center"/>
+          </w:tcPr>
+          <w:p>
+            <w:pPr>
+              <w:jc w:val="center"/>
+              <w:rPr>
+                <w:rFonts w:ascii="Consolas" w:hAnsi="Consolas" w:cs="Times New Roman"/>
+                <w:szCs w:val="26"/>
+                <w:lang w:val="ro-MD"/>
+              </w:rPr>
+            </w:pPr>
+            <w:r>
+              <w:rPr>
+                <w:rFonts w:ascii="Consolas" w:hAnsi="Consolas" w:cs="Times New Roman"/>
+                <w:szCs w:val="26"/>
+                <w:lang w:val="ro-MD"/>
+              </w:rPr>
+              <w:t>32B</w:t>
+            </w:r>
+          </w:p>
+        </w:tc>
+        <w:tc>
+          <w:tcPr>
+            <w:tcW w:w="5387" w:type="dxa"/>
+            <w:tcBorders>
+              <w:right w:val="single" w:sz="18" w:space="0" w:color="auto"/>
+            </w:tcBorders>
+            <w:shd w:val="clear" w:color="auto" w:fill="E7E6E6" w:themeFill="background2"/>
+            <w:vAlign w:val="center"/>
+          </w:tcPr>
+          <w:p>
+            <w:pPr>
+              <w:jc w:val="both"/>
+              <w:rPr>
+                <w:rFonts w:ascii="Times New Roman" w:hAnsi="Times New Roman" w:cs="Times New Roman"/>
+                <w:szCs w:val="26"/>
+                <w:lang w:val="ro-MD"/>
+              </w:rPr>
+            </w:pPr>
+            <w:r>
+              <w:rPr>
+                <w:rFonts w:ascii="Times New Roman" w:hAnsi="Times New Roman" w:cs="Times New Roman"/>
+                <w:szCs w:val="26"/>
+                <w:lang w:val="ro-MD"/>
+              </w:rPr>
+              <w:t xml:space="preserve">Memorie </w:t>
+            </w:r>
+            <w:r>
+              <w:rPr>
+                <w:rFonts w:ascii="Times New Roman" w:hAnsi="Times New Roman" w:cs="Times New Roman"/>
+                <w:b/>
+                <w:szCs w:val="26"/>
+                <w:lang w:val="ro-MD"/>
+              </w:rPr>
+              <w:t>RAM</w:t>
+            </w:r>
+            <w:r>
+              <w:rPr>
+                <w:rFonts w:ascii="Times New Roman" w:hAnsi="Times New Roman" w:cs="Times New Roman"/>
+                <w:szCs w:val="26"/>
+                <w:lang w:val="ro-MD"/>
+              </w:rPr>
+              <w:t xml:space="preserve"> pentru in</w:t>
+            </w:r>
+            <w:r>
+              <w:rPr>
+                <w:rFonts w:ascii="Times New Roman" w:hAnsi="Times New Roman" w:cs="Times New Roman"/>
+                <w:szCs w:val="26"/>
+                <w:lang w:val="ro-MD"/>
+              </w:rPr>
+              <w:t>decșii culorilor</w:t>
+            </w:r>
+            <w:r>
+              <w:rPr>
+                <w:rFonts w:ascii="Times New Roman" w:hAnsi="Times New Roman" w:cs="Times New Roman"/>
+                <w:szCs w:val="26"/>
+                <w:lang w:val="ro-MD"/>
+              </w:rPr>
+              <w:t xml:space="preserve"> (</w:t>
+            </w:r>
+            <w:r>
+              <w:rPr>
+                <w:rFonts w:ascii="Times New Roman" w:hAnsi="Times New Roman" w:cs="Times New Roman"/>
+                <w:szCs w:val="26"/>
+                <w:lang w:val="ro-MD"/>
+              </w:rPr>
+              <w:t>Pal</w:t>
+            </w:r>
+            <w:r>
+              <w:rPr>
+                <w:rFonts w:ascii="Times New Roman" w:hAnsi="Times New Roman" w:cs="Times New Roman"/>
+                <w:szCs w:val="26"/>
+                <w:lang w:val="ro-MD"/>
+              </w:rPr>
+              <w:t xml:space="preserve">ette </w:t>
+            </w:r>
+            <w:r>
+              <w:rPr>
+                <w:rFonts w:ascii="Times New Roman" w:hAnsi="Times New Roman" w:cs="Times New Roman"/>
+                <w:b/>
+                <w:szCs w:val="26"/>
+                <w:lang w:val="ro-MD"/>
+              </w:rPr>
+              <w:t>RAM</w:t>
+            </w:r>
+            <w:r>
+              <w:rPr>
+                <w:rFonts w:ascii="Times New Roman" w:hAnsi="Times New Roman" w:cs="Times New Roman"/>
+                <w:szCs w:val="26"/>
+                <w:lang w:val="ro-MD"/>
+              </w:rPr>
+              <w:t>).</w:t>
+            </w:r>
+          </w:p>
+        </w:tc>
+      </w:tr>
+      <w:tr>
+        <w:tc>
+          <w:tcPr>
+            <w:tcW w:w="1271" w:type="dxa"/>
+            <w:tcBorders>
+              <w:left w:val="single" w:sz="18" w:space="0" w:color="auto"/>
+              <w:bottom w:val="single" w:sz="18" w:space="0" w:color="auto"/>
+            </w:tcBorders>
+            <w:vAlign w:val="center"/>
+          </w:tcPr>
+          <w:p>
+            <w:pPr>
+              <w:jc w:val="center"/>
+              <w:rPr>
+                <w:rFonts w:ascii="Consolas" w:hAnsi="Consolas" w:cs="Times New Roman"/>
+                <w:szCs w:val="26"/>
+                <w:lang w:val="ro-MD"/>
+              </w:rPr>
+            </w:pPr>
+            <w:r>
+              <w:rPr>
+                <w:rFonts w:ascii="Consolas" w:hAnsi="Consolas" w:cs="Times New Roman"/>
+                <w:szCs w:val="26"/>
+                <w:lang w:val="ro-MD"/>
+              </w:rPr>
+              <w:t>$3F20</w:t>
+            </w:r>
+          </w:p>
+        </w:tc>
+        <w:tc>
+          <w:tcPr>
+            <w:tcW w:w="1276" w:type="dxa"/>
+            <w:tcBorders>
+              <w:bottom w:val="single" w:sz="18" w:space="0" w:color="auto"/>
+            </w:tcBorders>
+            <w:vAlign w:val="center"/>
+          </w:tcPr>
+          <w:p>
+            <w:pPr>
+              <w:jc w:val="center"/>
+              <w:rPr>
+                <w:rFonts w:ascii="Consolas" w:hAnsi="Consolas" w:cs="Times New Roman"/>
+                <w:szCs w:val="26"/>
+                <w:lang w:val="ro-MD"/>
+              </w:rPr>
+            </w:pPr>
+            <w:r>
+              <w:rPr>
+                <w:rFonts w:ascii="Consolas" w:hAnsi="Consolas" w:cs="Times New Roman"/>
+                <w:szCs w:val="26"/>
+                <w:lang w:val="ro-MD"/>
+              </w:rPr>
+              <w:t>$3FFF</w:t>
+            </w:r>
+          </w:p>
+        </w:tc>
+        <w:tc>
+          <w:tcPr>
+            <w:tcW w:w="1417" w:type="dxa"/>
+            <w:tcBorders>
+              <w:bottom w:val="single" w:sz="18" w:space="0" w:color="auto"/>
+            </w:tcBorders>
+            <w:vAlign w:val="center"/>
+          </w:tcPr>
+          <w:p>
+            <w:pPr>
+              <w:jc w:val="center"/>
+              <w:rPr>
+                <w:rFonts w:ascii="Consolas" w:hAnsi="Consolas" w:cs="Times New Roman"/>
+                <w:szCs w:val="26"/>
+                <w:lang w:val="ro-MD"/>
+              </w:rPr>
+            </w:pPr>
+            <w:r>
+              <w:rPr>
+                <w:rFonts w:ascii="Consolas" w:hAnsi="Consolas" w:cs="Times New Roman"/>
+                <w:szCs w:val="26"/>
+                <w:lang w:val="ro-MD"/>
+              </w:rPr>
+              <w:t>224B</w:t>
+            </w:r>
+          </w:p>
+        </w:tc>
+        <w:tc>
+          <w:tcPr>
+            <w:tcW w:w="5387" w:type="dxa"/>
+            <w:tcBorders>
+              <w:bottom w:val="single" w:sz="18" w:space="0" w:color="auto"/>
+              <w:right w:val="single" w:sz="18" w:space="0" w:color="auto"/>
+            </w:tcBorders>
+            <w:vAlign w:val="center"/>
+          </w:tcPr>
+          <w:p>
+            <w:pPr>
+              <w:jc w:val="both"/>
+              <w:rPr>
+                <w:rFonts w:ascii="Times New Roman" w:hAnsi="Times New Roman" w:cs="Times New Roman"/>
+                <w:szCs w:val="26"/>
+                <w:lang w:val="ro-MD"/>
+              </w:rPr>
+            </w:pPr>
+            <w:r>
+              <w:rPr>
+                <w:rFonts w:ascii="Times New Roman" w:hAnsi="Times New Roman" w:cs="Times New Roman"/>
+                <w:szCs w:val="26"/>
+                <w:lang w:val="ro-MD"/>
+              </w:rPr>
+              <w:t xml:space="preserve">Pointează spre spațiul </w:t>
+            </w:r>
+            <w:r>
+              <w:rPr>
+                <w:rFonts w:ascii="Consolas" w:hAnsi="Consolas" w:cs="Times New Roman"/>
+                <w:szCs w:val="26"/>
+                <w:lang w:val="ro-MD"/>
+              </w:rPr>
+              <w:t>$3F00-$3F1F</w:t>
+            </w:r>
+            <w:r>
+              <w:rPr>
+                <w:rFonts w:ascii="Times New Roman" w:hAnsi="Times New Roman" w:cs="Times New Roman"/>
+                <w:szCs w:val="26"/>
+                <w:lang w:val="ro-MD"/>
+              </w:rPr>
+              <w:t xml:space="preserve"> repetat de 7 ori.</w:t>
+            </w:r>
+          </w:p>
+        </w:tc>
+      </w:tr>
+    </w:tbl>
+    <w:p>
+      <w:pPr>
+        <w:jc w:val="center"/>
+        <w:rPr>
+          <w:rFonts w:ascii="Times New Roman" w:hAnsi="Times New Roman" w:cs="Times New Roman"/>
+          <w:i/>
+          <w:szCs w:val="26"/>
+          <w:lang w:val="ro-MD"/>
+        </w:rPr>
+      </w:pPr>
+      <w:r>
+        <w:rPr>
+          <w:rFonts w:ascii="Times New Roman" w:hAnsi="Times New Roman" w:cs="Times New Roman"/>
+          <w:i/>
+          <w:szCs w:val="26"/>
+          <w:lang w:val="ro-MD"/>
+        </w:rPr>
+        <w:t>tabelul 1.4 (spațiul de adresare PPU)</w:t>
+      </w:r>
+    </w:p>
+    <w:p>
+      <w:pPr>
+        <w:ind w:firstLine="567"/>
+        <w:jc w:val="both"/>
+        <w:rPr>
+          <w:rFonts w:ascii="Times New Roman" w:hAnsi="Times New Roman" w:cs="Times New Roman"/>
+          <w:sz w:val="24"/>
+          <w:szCs w:val="26"/>
+          <w:lang w:val="ro-MD"/>
+        </w:rPr>
+      </w:pPr>
+      <w:r>
+        <w:rPr>
+          <w:rFonts w:ascii="Times New Roman" w:hAnsi="Times New Roman" w:cs="Times New Roman"/>
+          <w:sz w:val="24"/>
+          <w:szCs w:val="26"/>
+          <w:lang w:val="ro-MD"/>
+        </w:rPr>
+        <w:t xml:space="preserve">Procesorul grafic are o memorie </w:t>
+      </w:r>
+      <w:r>
+        <w:rPr>
+          <w:rFonts w:ascii="Times New Roman" w:hAnsi="Times New Roman" w:cs="Times New Roman"/>
+          <w:b/>
+          <w:sz w:val="24"/>
+          <w:szCs w:val="26"/>
+          <w:lang w:val="ro-MD"/>
+        </w:rPr>
+        <w:t>V-RAM</w:t>
+      </w:r>
+      <w:r>
+        <w:rPr>
+          <w:rFonts w:ascii="Times New Roman" w:hAnsi="Times New Roman" w:cs="Times New Roman"/>
+          <w:sz w:val="24"/>
+          <w:szCs w:val="26"/>
+          <w:lang w:val="ro-MD"/>
+        </w:rPr>
+        <w:t xml:space="preserve"> de 2KB în care se stochează tabelele de afișare. Odată ce, evident, nu există suficient spațiu pentru 4 tabele, acestea sunt suprapuse (vezi </w:t>
+      </w:r>
+      <w:r>
+        <w:rPr>
+          <w:rFonts w:ascii="Times New Roman" w:hAnsi="Times New Roman" w:cs="Times New Roman"/>
+          <w:i/>
+          <w:sz w:val="24"/>
+          <w:szCs w:val="26"/>
+          <w:lang w:val="ro-MD"/>
+        </w:rPr>
+        <w:t>add_ref</w:t>
+      </w:r>
+      <w:r>
+        <w:rPr>
+          <w:rFonts w:ascii="Times New Roman" w:hAnsi="Times New Roman" w:cs="Times New Roman"/>
+          <w:sz w:val="24"/>
+          <w:szCs w:val="26"/>
+          <w:lang w:val="ro-MD"/>
+        </w:rPr>
+        <w:t>).</w:t>
+      </w:r>
+    </w:p>
+    <w:p>
+      <w:pPr>
+        <w:ind w:firstLine="567"/>
+        <w:jc w:val="both"/>
+        <w:rPr>
+          <w:rFonts w:ascii="Times New Roman" w:hAnsi="Times New Roman" w:cs="Times New Roman"/>
+          <w:sz w:val="24"/>
+          <w:szCs w:val="26"/>
+          <w:lang w:val="ro-MD"/>
+        </w:rPr>
+      </w:pPr>
+      <w:r>
+        <w:rPr>
+          <w:rFonts w:ascii="Times New Roman" w:hAnsi="Times New Roman" w:cs="Times New Roman"/>
+          <w:sz w:val="24"/>
+          <w:szCs w:val="26"/>
+          <w:lang w:val="ro-MD"/>
+        </w:rPr>
+        <w:t xml:space="preserve">De menționat că există un silicon-bug care cauzează ca orice încercare de a scrie la adresa </w:t>
+      </w:r>
+      <w:r>
+        <w:rPr>
+          <w:rFonts w:ascii="Consolas" w:hAnsi="Consolas" w:cs="Times New Roman"/>
+          <w:sz w:val="24"/>
+          <w:szCs w:val="26"/>
+          <w:lang w:val="ro-MD"/>
+        </w:rPr>
+        <w:t>$3F10</w:t>
+      </w:r>
+      <w:r>
+        <w:rPr>
+          <w:rFonts w:ascii="Times New Roman" w:hAnsi="Times New Roman" w:cs="Times New Roman"/>
+          <w:sz w:val="24"/>
+          <w:szCs w:val="26"/>
+          <w:lang w:val="ro-MD"/>
+        </w:rPr>
+        <w:t xml:space="preserve"> să rezulte într-o scriere la adresa </w:t>
+      </w:r>
+      <w:r>
+        <w:rPr>
+          <w:rFonts w:ascii="Consolas" w:hAnsi="Consolas" w:cs="Times New Roman"/>
+          <w:sz w:val="24"/>
+          <w:szCs w:val="26"/>
+          <w:lang w:val="ro-MD"/>
+        </w:rPr>
+        <w:t>$3F00</w:t>
+      </w:r>
+      <w:r>
+        <w:rPr>
+          <w:rFonts w:ascii="Times New Roman" w:hAnsi="Times New Roman" w:cs="Times New Roman"/>
+          <w:sz w:val="24"/>
+          <w:szCs w:val="26"/>
+          <w:lang w:val="ro-MD"/>
+        </w:rPr>
+        <w:t xml:space="preserve">. </w:t>
+      </w:r>
+      <w:r>
+        <w:rPr>
+          <w:rFonts w:ascii="Times New Roman" w:hAnsi="Times New Roman" w:cs="Times New Roman"/>
+          <w:sz w:val="24"/>
+          <w:szCs w:val="26"/>
+          <w:lang w:val="ro-MD"/>
+        </w:rPr>
+        <w:t xml:space="preserve">Adresa </w:t>
+      </w:r>
+      <w:r>
+        <w:rPr>
+          <w:rFonts w:ascii="Consolas" w:hAnsi="Consolas" w:cs="Times New Roman"/>
+          <w:sz w:val="24"/>
+          <w:szCs w:val="26"/>
+          <w:lang w:val="ro-MD"/>
+        </w:rPr>
+        <w:t>$3F10</w:t>
+      </w:r>
+      <w:r>
+        <w:rPr>
+          <w:rFonts w:ascii="Times New Roman" w:hAnsi="Times New Roman" w:cs="Times New Roman"/>
+          <w:sz w:val="24"/>
+          <w:szCs w:val="26"/>
+          <w:lang w:val="ro-MD"/>
+        </w:rPr>
+        <w:t xml:space="preserve"> poate fi scrisă prin intermediul adreselor din spațiul </w:t>
+      </w:r>
+      <w:r>
+        <w:rPr>
+          <w:rFonts w:ascii="Consolas" w:hAnsi="Consolas" w:cs="Times New Roman"/>
+          <w:sz w:val="24"/>
+          <w:szCs w:val="26"/>
+          <w:lang w:val="ro-MD"/>
+        </w:rPr>
+        <w:t>$3F20-$3FFF</w:t>
+      </w:r>
+      <w:r>
+        <w:rPr>
+          <w:rFonts w:ascii="Times New Roman" w:hAnsi="Times New Roman" w:cs="Times New Roman"/>
+          <w:sz w:val="24"/>
+          <w:szCs w:val="26"/>
+          <w:lang w:val="ro-MD"/>
+        </w:rPr>
+        <w:t xml:space="preserve"> care pointează spre aceeași zonă de memorie. Bug-ul nu se manifestă la citire.</w:t>
       </w:r>
       <w:bookmarkStart w:id="0" w:name="_GoBack"/>
       <w:bookmarkEnd w:id="0"/>

</xml_diff>